<commit_message>
feat: update pertemuan 5
</commit_message>
<xml_diff>
--- a/Week-4/2B_praktikum4_231511039_Daiva Raditya Pradipa.docx
+++ b/Week-4/2B_praktikum4_231511039_Daiva Raditya Pradipa.docx
@@ -482,19 +482,67 @@
         <w:pStyle w:val="Default"/>
         <w:jc w:val="center"/>
         <w:rPr>
-          <w:sz w:val="28"/>
-          <w:szCs w:val="28"/>
-        </w:rPr>
-      </w:pPr>
-      <w:r>
-        <w:rPr>
           <w:b/>
           <w:bCs/>
           <w:sz w:val="28"/>
           <w:szCs w:val="28"/>
         </w:rPr>
+      </w:pPr>
+      <w:r>
+        <w:rPr>
+          <w:b/>
+          <w:bCs/>
+          <w:sz w:val="28"/>
+          <w:szCs w:val="28"/>
+        </w:rPr>
         <w:t>Daiva Raditya Pradipa (231511039)</w:t>
       </w:r>
+    </w:p>
+    <w:p>
+      <w:pPr>
+        <w:pStyle w:val="Default"/>
+        <w:jc w:val="center"/>
+        <w:rPr>
+          <w:b/>
+          <w:bCs/>
+          <w:sz w:val="28"/>
+          <w:szCs w:val="28"/>
+        </w:rPr>
+      </w:pPr>
+    </w:p>
+    <w:p>
+      <w:pPr>
+        <w:pStyle w:val="Default"/>
+        <w:jc w:val="center"/>
+        <w:rPr>
+          <w:b/>
+          <w:bCs/>
+          <w:sz w:val="28"/>
+          <w:szCs w:val="28"/>
+        </w:rPr>
+      </w:pPr>
+    </w:p>
+    <w:p>
+      <w:pPr>
+        <w:pStyle w:val="Default"/>
+        <w:jc w:val="center"/>
+        <w:rPr>
+          <w:b/>
+          <w:bCs/>
+          <w:sz w:val="28"/>
+          <w:szCs w:val="28"/>
+        </w:rPr>
+      </w:pPr>
+    </w:p>
+    <w:p>
+      <w:pPr>
+        <w:pStyle w:val="Default"/>
+        <w:jc w:val="center"/>
+        <w:rPr>
+          <w:sz w:val="28"/>
+          <w:szCs w:val="28"/>
+        </w:rPr>
+      </w:pPr>
     </w:p>
     <w:p>
       <w:pPr>
@@ -564,32 +612,19 @@
         <w:pStyle w:val="Default"/>
         <w:jc w:val="center"/>
         <w:rPr>
+          <w:sz w:val="32"/>
+          <w:szCs w:val="32"/>
+        </w:rPr>
+      </w:pPr>
+      <w:r>
+        <w:rPr>
           <w:b/>
           <w:bCs/>
           <w:sz w:val="32"/>
           <w:szCs w:val="32"/>
         </w:rPr>
-      </w:pPr>
-    </w:p>
-    <w:p>
-      <w:pPr>
-        <w:pStyle w:val="Default"/>
-        <w:jc w:val="center"/>
-        <w:rPr>
-          <w:sz w:val="32"/>
-          <w:szCs w:val="32"/>
-        </w:rPr>
-      </w:pPr>
-    </w:p>
-    <w:p>
-      <w:pPr>
-        <w:pStyle w:val="Default"/>
-        <w:jc w:val="center"/>
-        <w:rPr>
-          <w:sz w:val="32"/>
-          <w:szCs w:val="32"/>
-        </w:rPr>
-      </w:pPr>
+        <w:t>Program Studi D-</w:t>
+      </w:r>
       <w:r>
         <w:rPr>
           <w:b/>
@@ -597,7 +632,7 @@
           <w:sz w:val="32"/>
           <w:szCs w:val="32"/>
         </w:rPr>
-        <w:t>Program Studi D-</w:t>
+        <w:t>3</w:t>
       </w:r>
       <w:r>
         <w:rPr>
@@ -606,7 +641,7 @@
           <w:sz w:val="32"/>
           <w:szCs w:val="32"/>
         </w:rPr>
-        <w:t>3</w:t>
+        <w:t xml:space="preserve"> Teknik</w:t>
       </w:r>
       <w:r>
         <w:rPr>
@@ -615,8 +650,9 @@
           <w:sz w:val="32"/>
           <w:szCs w:val="32"/>
         </w:rPr>
-        <w:t xml:space="preserve"> Teknik</w:t>
-      </w:r>
+        <w:t xml:space="preserve"> </w:t>
+      </w:r>
+      <w:proofErr w:type="spellStart"/>
       <w:r>
         <w:rPr>
           <w:b/>
@@ -624,8 +660,19 @@
           <w:sz w:val="32"/>
           <w:szCs w:val="32"/>
         </w:rPr>
-        <w:t xml:space="preserve"> </w:t>
-      </w:r>
+        <w:t>Informatika</w:t>
+      </w:r>
+      <w:proofErr w:type="spellEnd"/>
+    </w:p>
+    <w:p>
+      <w:pPr>
+        <w:pStyle w:val="Default"/>
+        <w:jc w:val="center"/>
+        <w:rPr>
+          <w:sz w:val="32"/>
+          <w:szCs w:val="32"/>
+        </w:rPr>
+      </w:pPr>
       <w:proofErr w:type="spellStart"/>
       <w:r>
         <w:rPr>
@@ -634,20 +681,9 @@
           <w:sz w:val="32"/>
           <w:szCs w:val="32"/>
         </w:rPr>
-        <w:t>Informatika</w:t>
-      </w:r>
-      <w:proofErr w:type="spellEnd"/>
-    </w:p>
-    <w:p>
-      <w:pPr>
-        <w:pStyle w:val="Default"/>
-        <w:jc w:val="center"/>
-        <w:rPr>
-          <w:sz w:val="32"/>
-          <w:szCs w:val="32"/>
-        </w:rPr>
-      </w:pPr>
-      <w:proofErr w:type="spellStart"/>
+        <w:t>Politeknik</w:t>
+      </w:r>
+      <w:proofErr w:type="spellEnd"/>
       <w:r>
         <w:rPr>
           <w:b/>
@@ -655,22 +691,21 @@
           <w:sz w:val="32"/>
           <w:szCs w:val="32"/>
         </w:rPr>
-        <w:t>Politeknik</w:t>
-      </w:r>
-      <w:proofErr w:type="spellEnd"/>
-      <w:r>
-        <w:rPr>
+        <w:t xml:space="preserve"> Negeri Bandung</w:t>
+      </w:r>
+    </w:p>
+    <w:p>
+      <w:pPr>
+        <w:jc w:val="center"/>
+        <w:rPr>
+          <w:rFonts w:ascii="Times New Roman" w:hAnsi="Times New Roman" w:cs="Times New Roman"/>
           <w:b/>
           <w:bCs/>
           <w:sz w:val="32"/>
           <w:szCs w:val="32"/>
         </w:rPr>
-        <w:t xml:space="preserve"> Negeri Bandung</w:t>
-      </w:r>
-    </w:p>
-    <w:p>
-      <w:pPr>
-        <w:jc w:val="center"/>
+      </w:pPr>
+      <w:r>
         <w:rPr>
           <w:rFonts w:ascii="Times New Roman" w:hAnsi="Times New Roman" w:cs="Times New Roman"/>
           <w:b/>
@@ -678,7 +713,8 @@
           <w:sz w:val="32"/>
           <w:szCs w:val="32"/>
         </w:rPr>
-      </w:pPr>
+        <w:t>20</w:t>
+      </w:r>
       <w:r>
         <w:rPr>
           <w:rFonts w:ascii="Times New Roman" w:hAnsi="Times New Roman" w:cs="Times New Roman"/>
@@ -687,9 +723,12 @@
           <w:sz w:val="32"/>
           <w:szCs w:val="32"/>
         </w:rPr>
-        <w:t>20</w:t>
-      </w:r>
-      <w:r>
+        <w:t>24</w:t>
+      </w:r>
+    </w:p>
+    <w:p>
+      <w:pPr>
+        <w:jc w:val="center"/>
         <w:rPr>
           <w:rFonts w:ascii="Times New Roman" w:hAnsi="Times New Roman" w:cs="Times New Roman"/>
           <w:b/>
@@ -697,19 +736,6 @@
           <w:sz w:val="32"/>
           <w:szCs w:val="32"/>
         </w:rPr>
-        <w:t>24</w:t>
-      </w:r>
-    </w:p>
-    <w:p>
-      <w:pPr>
-        <w:jc w:val="center"/>
-        <w:rPr>
-          <w:rFonts w:ascii="Times New Roman" w:hAnsi="Times New Roman" w:cs="Times New Roman"/>
-          <w:b/>
-          <w:bCs/>
-          <w:sz w:val="32"/>
-          <w:szCs w:val="32"/>
-        </w:rPr>
       </w:pPr>
     </w:p>
     <w:p>
@@ -752,7 +778,6 @@
           <w:sz w:val="28"/>
           <w:szCs w:val="28"/>
         </w:rPr>
-        <w:lastRenderedPageBreak/>
         <w:t>Soal Praktikum-</w:t>
       </w:r>
       <w:r>
@@ -10084,7 +10109,23 @@
           <w:sz w:val="24"/>
           <w:szCs w:val="24"/>
         </w:rPr>
-        <w:t xml:space="preserve"> source code week-3: </w:t>
+        <w:t xml:space="preserve"> source code week</w:t>
+      </w:r>
+      <w:r>
+        <w:rPr>
+          <w:rFonts w:ascii="Times New Roman" w:hAnsi="Times New Roman" w:cs="Times New Roman"/>
+          <w:sz w:val="24"/>
+          <w:szCs w:val="24"/>
+        </w:rPr>
+        <w:t>4</w:t>
+      </w:r>
+      <w:r>
+        <w:rPr>
+          <w:rFonts w:ascii="Times New Roman" w:hAnsi="Times New Roman" w:cs="Times New Roman"/>
+          <w:sz w:val="24"/>
+          <w:szCs w:val="24"/>
+        </w:rPr>
+        <w:t xml:space="preserve">: </w:t>
       </w:r>
       <w:hyperlink r:id="rId11" w:history="1">
         <w:proofErr w:type="spellStart"/>
@@ -10099,7 +10140,7 @@
           <w:rPr>
             <w:rStyle w:val="Hyperlink"/>
           </w:rPr>
-          <w:t>-PBO/Week-3 at main · RaditZX/</w:t>
+          <w:t>-PBO/Week-4 at main · RaditZX/</w:t>
         </w:r>
         <w:proofErr w:type="spellStart"/>
         <w:r>
@@ -12920,6 +12961,18 @@
       <w:szCs w:val="20"/>
     </w:rPr>
   </w:style>
+  <w:style w:type="character" w:styleId="UnresolvedMention">
+    <w:name w:val="Unresolved Mention"/>
+    <w:basedOn w:val="DefaultParagraphFont"/>
+    <w:uiPriority w:val="99"/>
+    <w:semiHidden/>
+    <w:unhideWhenUsed/>
+    <w:rsid w:val="00830EE6"/>
+    <w:rPr>
+      <w:color w:val="605E5C"/>
+      <w:shd w:val="clear" w:color="auto" w:fill="E1DFDD"/>
+    </w:rPr>
+  </w:style>
 </w:styles>
 </file>
 

</xml_diff>